<commit_message>
Lots of spacing issues but basic layout is created.
</commit_message>
<xml_diff>
--- a/Pick'nChill Proposal.docx
+++ b/Pick'nChill Proposal.docx
@@ -248,15 +248,7 @@
           <w:sz w:val="24"/>
           <w:szCs w:val="24"/>
         </w:rPr>
-        <w:t xml:space="preserve"> </w:t>
-      </w:r>
-      <w:r>
-        <w:rPr>
-          <w:rFonts w:ascii="Times New Roman" w:hAnsi="Times New Roman" w:cs="Times New Roman"/>
-          <w:sz w:val="24"/>
-          <w:szCs w:val="24"/>
-        </w:rPr>
-        <w:t>(Pierre)</w:t>
+        <w:t xml:space="preserve"> (Pierre)</w:t>
       </w:r>
     </w:p>
     <w:p>
@@ -278,23 +270,7 @@
           <w:sz w:val="24"/>
           <w:szCs w:val="24"/>
         </w:rPr>
-        <w:t>View Twitter feeds related to the movie picked</w:t>
-      </w:r>
-      <w:r>
-        <w:rPr>
-          <w:rFonts w:ascii="Times New Roman" w:hAnsi="Times New Roman" w:cs="Times New Roman"/>
-          <w:sz w:val="24"/>
-          <w:szCs w:val="24"/>
-        </w:rPr>
-        <w:t xml:space="preserve"> </w:t>
-      </w:r>
-      <w:r>
-        <w:rPr>
-          <w:rFonts w:ascii="Times New Roman" w:hAnsi="Times New Roman" w:cs="Times New Roman"/>
-          <w:sz w:val="24"/>
-          <w:szCs w:val="24"/>
-        </w:rPr>
-        <w:t>(Pierre)</w:t>
+        <w:t>View Twitter feeds related to the movie picked (Pierre)</w:t>
       </w:r>
     </w:p>
     <w:p>
@@ -326,8 +302,6 @@
         </w:rPr>
         <w:t xml:space="preserve"> (Matt)</w:t>
       </w:r>
-      <w:bookmarkStart w:id="0" w:name="_GoBack"/>
-      <w:bookmarkEnd w:id="0"/>
     </w:p>
     <w:p>
       <w:pPr>
@@ -490,7 +464,25 @@
           <w:sz w:val="24"/>
           <w:szCs w:val="24"/>
         </w:rPr>
-        <w:t xml:space="preserve"> and NEW TECH.</w:t>
+        <w:t xml:space="preserve"> and </w:t>
+      </w:r>
+      <w:r>
+        <w:rPr>
+          <w:rFonts w:ascii="Times New Roman" w:hAnsi="Times New Roman" w:cs="Times New Roman"/>
+          <w:sz w:val="24"/>
+          <w:szCs w:val="24"/>
+        </w:rPr>
+        <w:t>Flickity</w:t>
+      </w:r>
+      <w:bookmarkStart w:id="0" w:name="_GoBack"/>
+      <w:bookmarkEnd w:id="0"/>
+      <w:r>
+        <w:rPr>
+          <w:rFonts w:ascii="Times New Roman" w:hAnsi="Times New Roman" w:cs="Times New Roman"/>
+          <w:sz w:val="24"/>
+          <w:szCs w:val="24"/>
+        </w:rPr>
+        <w:t>.</w:t>
       </w:r>
     </w:p>
     <w:p>

</xml_diff>

<commit_message>
Included special effects using AOS. Updated README and proposal with new tech.
</commit_message>
<xml_diff>
--- a/Pick'nChill Proposal.docx
+++ b/Pick'nChill Proposal.docx
@@ -65,7 +65,6 @@
         </w:rPr>
         <w:t xml:space="preserve">By </w:t>
       </w:r>
-      <w:proofErr w:type="gramStart"/>
       <w:r>
         <w:rPr>
           <w:rFonts w:ascii="Verdana Pro Cond" w:hAnsi="Verdana Pro Cond" w:cs="Times New Roman"/>
@@ -74,9 +73,8 @@
           <w:sz w:val="26"/>
           <w:szCs w:val="26"/>
         </w:rPr>
-        <w:t>The</w:t>
-      </w:r>
-      <w:proofErr w:type="gramEnd"/>
+        <w:t xml:space="preserve">The </w:t>
+      </w:r>
       <w:r>
         <w:rPr>
           <w:rFonts w:ascii="Verdana Pro Cond" w:hAnsi="Verdana Pro Cond" w:cs="Times New Roman"/>
@@ -85,22 +83,21 @@
           <w:sz w:val="26"/>
           <w:szCs w:val="26"/>
         </w:rPr>
-        <w:t xml:space="preserve"> </w:t>
-      </w:r>
-      <w:r>
+        <w:t>Stream Team</w:t>
+      </w:r>
+    </w:p>
+    <w:p>
+      <w:pPr>
+        <w:jc w:val="both"/>
         <w:rPr>
           <w:rFonts w:ascii="Verdana Pro Cond" w:hAnsi="Verdana Pro Cond" w:cs="Times New Roman"/>
           <w:b/>
           <w:bCs/>
-          <w:sz w:val="26"/>
-          <w:szCs w:val="26"/>
-        </w:rPr>
-        <w:t>Stream Team</w:t>
-      </w:r>
-    </w:p>
-    <w:p>
-      <w:pPr>
-        <w:jc w:val="both"/>
+          <w:sz w:val="24"/>
+          <w:szCs w:val="24"/>
+        </w:rPr>
+      </w:pPr>
+      <w:r>
         <w:rPr>
           <w:rFonts w:ascii="Verdana Pro Cond" w:hAnsi="Verdana Pro Cond" w:cs="Times New Roman"/>
           <w:b/>
@@ -108,7 +105,8 @@
           <w:sz w:val="24"/>
           <w:szCs w:val="24"/>
         </w:rPr>
-      </w:pPr>
+        <w:t>Members/Roles</w:t>
+      </w:r>
       <w:r>
         <w:rPr>
           <w:rFonts w:ascii="Verdana Pro Cond" w:hAnsi="Verdana Pro Cond" w:cs="Times New Roman"/>
@@ -117,9 +115,148 @@
           <w:sz w:val="24"/>
           <w:szCs w:val="24"/>
         </w:rPr>
-        <w:t>Members/Roles</w:t>
-      </w:r>
-      <w:r>
+        <w:t>:</w:t>
+      </w:r>
+    </w:p>
+    <w:p>
+      <w:pPr>
+        <w:pStyle w:val="ListParagraph"/>
+        <w:numPr>
+          <w:ilvl w:val="0"/>
+          <w:numId w:val="7"/>
+        </w:numPr>
+        <w:rPr>
+          <w:rFonts w:ascii="Verdana Pro Cond" w:hAnsi="Verdana Pro Cond" w:cs="Times New Roman"/>
+          <w:sz w:val="24"/>
+          <w:szCs w:val="24"/>
+        </w:rPr>
+      </w:pPr>
+      <w:r>
+        <w:rPr>
+          <w:rFonts w:ascii="Verdana Pro Cond" w:hAnsi="Verdana Pro Cond" w:cs="Times New Roman"/>
+          <w:sz w:val="24"/>
+          <w:szCs w:val="24"/>
+        </w:rPr>
+        <w:t>Vincent Caracciolo</w:t>
+      </w:r>
+      <w:r>
+        <w:rPr>
+          <w:rFonts w:ascii="Verdana Pro Cond" w:hAnsi="Verdana Pro Cond" w:cs="Times New Roman"/>
+          <w:sz w:val="24"/>
+          <w:szCs w:val="24"/>
+        </w:rPr>
+        <w:t xml:space="preserve"> </w:t>
+      </w:r>
+      <w:r>
+        <w:rPr>
+          <w:rFonts w:ascii="Verdana Pro Cond" w:hAnsi="Verdana Pro Cond" w:cs="Times New Roman"/>
+          <w:sz w:val="24"/>
+          <w:szCs w:val="24"/>
+        </w:rPr>
+        <w:t>– Full Stack Developer</w:t>
+      </w:r>
+    </w:p>
+    <w:p>
+      <w:pPr>
+        <w:pStyle w:val="ListParagraph"/>
+        <w:numPr>
+          <w:ilvl w:val="0"/>
+          <w:numId w:val="7"/>
+        </w:numPr>
+        <w:rPr>
+          <w:rFonts w:ascii="Verdana Pro Cond" w:hAnsi="Verdana Pro Cond" w:cs="Times New Roman"/>
+          <w:sz w:val="24"/>
+          <w:szCs w:val="24"/>
+        </w:rPr>
+      </w:pPr>
+      <w:r>
+        <w:rPr>
+          <w:rFonts w:ascii="Verdana Pro Cond" w:hAnsi="Verdana Pro Cond" w:cs="Times New Roman"/>
+          <w:sz w:val="24"/>
+          <w:szCs w:val="24"/>
+        </w:rPr>
+        <w:t>Matt Clary</w:t>
+      </w:r>
+      <w:r>
+        <w:rPr>
+          <w:rFonts w:ascii="Verdana Pro Cond" w:hAnsi="Verdana Pro Cond" w:cs="Times New Roman"/>
+          <w:sz w:val="24"/>
+          <w:szCs w:val="24"/>
+        </w:rPr>
+        <w:t xml:space="preserve"> </w:t>
+      </w:r>
+      <w:r>
+        <w:rPr>
+          <w:rFonts w:ascii="Verdana Pro Cond" w:hAnsi="Verdana Pro Cond" w:cs="Times New Roman"/>
+          <w:sz w:val="24"/>
+          <w:szCs w:val="24"/>
+        </w:rPr>
+        <w:t>– Full Stack Developer</w:t>
+      </w:r>
+    </w:p>
+    <w:p>
+      <w:pPr>
+        <w:pStyle w:val="ListParagraph"/>
+        <w:numPr>
+          <w:ilvl w:val="0"/>
+          <w:numId w:val="7"/>
+        </w:numPr>
+        <w:rPr>
+          <w:rFonts w:ascii="Verdana Pro Cond" w:hAnsi="Verdana Pro Cond" w:cs="Times New Roman"/>
+          <w:sz w:val="24"/>
+          <w:szCs w:val="24"/>
+        </w:rPr>
+      </w:pPr>
+      <w:r>
+        <w:rPr>
+          <w:rFonts w:ascii="Verdana Pro Cond" w:hAnsi="Verdana Pro Cond" w:cs="Times New Roman"/>
+          <w:sz w:val="24"/>
+          <w:szCs w:val="24"/>
+        </w:rPr>
+        <w:t>Tianna Mosby</w:t>
+      </w:r>
+      <w:r>
+        <w:rPr>
+          <w:rFonts w:ascii="Verdana Pro Cond" w:hAnsi="Verdana Pro Cond" w:cs="Times New Roman"/>
+          <w:sz w:val="24"/>
+          <w:szCs w:val="24"/>
+        </w:rPr>
+        <w:t xml:space="preserve"> – UX/UI Designer &amp; Debugger</w:t>
+      </w:r>
+    </w:p>
+    <w:p>
+      <w:pPr>
+        <w:pStyle w:val="ListParagraph"/>
+        <w:numPr>
+          <w:ilvl w:val="0"/>
+          <w:numId w:val="7"/>
+        </w:numPr>
+        <w:rPr>
+          <w:rFonts w:ascii="Verdana Pro Cond" w:hAnsi="Verdana Pro Cond" w:cs="Times New Roman"/>
+          <w:sz w:val="24"/>
+          <w:szCs w:val="24"/>
+        </w:rPr>
+      </w:pPr>
+      <w:r>
+        <w:rPr>
+          <w:rFonts w:ascii="Verdana Pro Cond" w:hAnsi="Verdana Pro Cond" w:cs="Times New Roman"/>
+          <w:sz w:val="24"/>
+          <w:szCs w:val="24"/>
+        </w:rPr>
+        <w:t xml:space="preserve">Pierre Randall </w:t>
+      </w:r>
+      <w:r>
+        <w:rPr>
+          <w:rFonts w:ascii="Verdana Pro Cond" w:hAnsi="Verdana Pro Cond" w:cs="Times New Roman"/>
+          <w:sz w:val="24"/>
+          <w:szCs w:val="24"/>
+        </w:rPr>
+        <w:t>– Backend Developer</w:t>
+      </w:r>
+    </w:p>
+    <w:p>
+      <w:pPr>
+        <w:jc w:val="both"/>
         <w:rPr>
           <w:rFonts w:ascii="Verdana Pro Cond" w:hAnsi="Verdana Pro Cond" w:cs="Times New Roman"/>
           <w:b/>
@@ -127,158 +264,8 @@
           <w:sz w:val="24"/>
           <w:szCs w:val="24"/>
         </w:rPr>
-        <w:t>:</w:t>
-      </w:r>
-    </w:p>
-    <w:p>
-      <w:pPr>
-        <w:pStyle w:val="ListParagraph"/>
-        <w:numPr>
-          <w:ilvl w:val="0"/>
-          <w:numId w:val="7"/>
-        </w:numPr>
-        <w:rPr>
-          <w:rFonts w:ascii="Verdana Pro Cond" w:hAnsi="Verdana Pro Cond" w:cs="Times New Roman"/>
-          <w:sz w:val="24"/>
-          <w:szCs w:val="24"/>
-        </w:rPr>
-      </w:pPr>
-      <w:r>
-        <w:rPr>
-          <w:rFonts w:ascii="Verdana Pro Cond" w:hAnsi="Verdana Pro Cond" w:cs="Times New Roman"/>
-          <w:sz w:val="24"/>
-          <w:szCs w:val="24"/>
-        </w:rPr>
-        <w:t xml:space="preserve">Vincent </w:t>
-      </w:r>
-      <w:proofErr w:type="spellStart"/>
-      <w:r>
-        <w:rPr>
-          <w:rFonts w:ascii="Verdana Pro Cond" w:hAnsi="Verdana Pro Cond" w:cs="Times New Roman"/>
-          <w:sz w:val="24"/>
-          <w:szCs w:val="24"/>
-        </w:rPr>
-        <w:t>Caracciolo</w:t>
-      </w:r>
-      <w:proofErr w:type="spellEnd"/>
-      <w:r>
-        <w:rPr>
-          <w:rFonts w:ascii="Verdana Pro Cond" w:hAnsi="Verdana Pro Cond" w:cs="Times New Roman"/>
-          <w:sz w:val="24"/>
-          <w:szCs w:val="24"/>
-        </w:rPr>
-        <w:t xml:space="preserve"> </w:t>
-      </w:r>
-      <w:r>
-        <w:rPr>
-          <w:rFonts w:ascii="Verdana Pro Cond" w:hAnsi="Verdana Pro Cond" w:cs="Times New Roman"/>
-          <w:sz w:val="24"/>
-          <w:szCs w:val="24"/>
-        </w:rPr>
-        <w:t>– Full Stack Developer</w:t>
-      </w:r>
-    </w:p>
-    <w:p>
-      <w:pPr>
-        <w:pStyle w:val="ListParagraph"/>
-        <w:numPr>
-          <w:ilvl w:val="0"/>
-          <w:numId w:val="7"/>
-        </w:numPr>
-        <w:rPr>
-          <w:rFonts w:ascii="Verdana Pro Cond" w:hAnsi="Verdana Pro Cond" w:cs="Times New Roman"/>
-          <w:sz w:val="24"/>
-          <w:szCs w:val="24"/>
-        </w:rPr>
-      </w:pPr>
-      <w:r>
-        <w:rPr>
-          <w:rFonts w:ascii="Verdana Pro Cond" w:hAnsi="Verdana Pro Cond" w:cs="Times New Roman"/>
-          <w:sz w:val="24"/>
-          <w:szCs w:val="24"/>
-        </w:rPr>
-        <w:t>Matt Clary</w:t>
-      </w:r>
-      <w:r>
-        <w:rPr>
-          <w:rFonts w:ascii="Verdana Pro Cond" w:hAnsi="Verdana Pro Cond" w:cs="Times New Roman"/>
-          <w:sz w:val="24"/>
-          <w:szCs w:val="24"/>
-        </w:rPr>
-        <w:t xml:space="preserve"> </w:t>
-      </w:r>
-      <w:r>
-        <w:rPr>
-          <w:rFonts w:ascii="Verdana Pro Cond" w:hAnsi="Verdana Pro Cond" w:cs="Times New Roman"/>
-          <w:sz w:val="24"/>
-          <w:szCs w:val="24"/>
-        </w:rPr>
-        <w:t>– Full Stack Developer</w:t>
-      </w:r>
-    </w:p>
-    <w:p>
-      <w:pPr>
-        <w:pStyle w:val="ListParagraph"/>
-        <w:numPr>
-          <w:ilvl w:val="0"/>
-          <w:numId w:val="7"/>
-        </w:numPr>
-        <w:rPr>
-          <w:rFonts w:ascii="Verdana Pro Cond" w:hAnsi="Verdana Pro Cond" w:cs="Times New Roman"/>
-          <w:sz w:val="24"/>
-          <w:szCs w:val="24"/>
-        </w:rPr>
-      </w:pPr>
-      <w:r>
-        <w:rPr>
-          <w:rFonts w:ascii="Verdana Pro Cond" w:hAnsi="Verdana Pro Cond" w:cs="Times New Roman"/>
-          <w:sz w:val="24"/>
-          <w:szCs w:val="24"/>
-        </w:rPr>
-        <w:t>Tianna Mosby</w:t>
-      </w:r>
-      <w:r>
-        <w:rPr>
-          <w:rFonts w:ascii="Verdana Pro Cond" w:hAnsi="Verdana Pro Cond" w:cs="Times New Roman"/>
-          <w:sz w:val="24"/>
-          <w:szCs w:val="24"/>
-        </w:rPr>
-        <w:t xml:space="preserve"> – UX/UI Designer &amp; Debugger</w:t>
-      </w:r>
-    </w:p>
-    <w:p>
-      <w:pPr>
-        <w:pStyle w:val="ListParagraph"/>
-        <w:numPr>
-          <w:ilvl w:val="0"/>
-          <w:numId w:val="7"/>
-        </w:numPr>
-        <w:rPr>
-          <w:rFonts w:ascii="Verdana Pro Cond" w:hAnsi="Verdana Pro Cond" w:cs="Times New Roman"/>
-          <w:sz w:val="24"/>
-          <w:szCs w:val="24"/>
-        </w:rPr>
-      </w:pPr>
-      <w:r>
-        <w:rPr>
-          <w:rFonts w:ascii="Verdana Pro Cond" w:hAnsi="Verdana Pro Cond" w:cs="Times New Roman"/>
-          <w:sz w:val="24"/>
-          <w:szCs w:val="24"/>
-        </w:rPr>
-        <w:t xml:space="preserve">Pierre Randall </w:t>
-      </w:r>
-      <w:r>
-        <w:rPr>
-          <w:rFonts w:ascii="Verdana Pro Cond" w:hAnsi="Verdana Pro Cond" w:cs="Times New Roman"/>
-          <w:sz w:val="24"/>
-          <w:szCs w:val="24"/>
-        </w:rPr>
-        <w:t>– Backend Developer</w:t>
-      </w:r>
-    </w:p>
-    <w:p>
-      <w:pPr>
-        <w:jc w:val="both"/>
+      </w:pPr>
+      <w:r>
         <w:rPr>
           <w:rFonts w:ascii="Verdana Pro Cond" w:hAnsi="Verdana Pro Cond" w:cs="Times New Roman"/>
           <w:b/>
@@ -286,8 +273,276 @@
           <w:sz w:val="24"/>
           <w:szCs w:val="24"/>
         </w:rPr>
-      </w:pPr>
-      <w:r>
+        <w:t>Overview:</w:t>
+      </w:r>
+    </w:p>
+    <w:p>
+      <w:pPr>
+        <w:jc w:val="both"/>
+        <w:rPr>
+          <w:rFonts w:ascii="Verdana Pro Cond" w:hAnsi="Verdana Pro Cond" w:cs="Times New Roman"/>
+          <w:sz w:val="24"/>
+          <w:szCs w:val="24"/>
+        </w:rPr>
+      </w:pPr>
+      <w:r>
+        <w:rPr>
+          <w:rFonts w:ascii="Verdana Pro Cond" w:hAnsi="Verdana Pro Cond" w:cs="Times New Roman"/>
+          <w:sz w:val="24"/>
+          <w:szCs w:val="24"/>
+        </w:rPr>
+        <w:t xml:space="preserve">People who love movies but don’t know what platform is streaming the movie and whether the movie is worth watching will love the Pick ‘n Chill movie app. </w:t>
+      </w:r>
+      <w:r>
+        <w:rPr>
+          <w:rFonts w:ascii="Verdana Pro Cond" w:hAnsi="Verdana Pro Cond" w:cs="Times New Roman"/>
+          <w:sz w:val="24"/>
+          <w:szCs w:val="24"/>
+        </w:rPr>
+        <w:t xml:space="preserve">The </w:t>
+      </w:r>
+      <w:r>
+        <w:rPr>
+          <w:rFonts w:ascii="Verdana Pro Cond" w:hAnsi="Verdana Pro Cond" w:cs="Times New Roman"/>
+          <w:sz w:val="24"/>
+          <w:szCs w:val="24"/>
+        </w:rPr>
+        <w:t>movie</w:t>
+      </w:r>
+      <w:r>
+        <w:rPr>
+          <w:rFonts w:ascii="Verdana Pro Cond" w:hAnsi="Verdana Pro Cond" w:cs="Times New Roman"/>
+          <w:sz w:val="24"/>
+          <w:szCs w:val="24"/>
+        </w:rPr>
+        <w:t xml:space="preserve"> app</w:t>
+      </w:r>
+      <w:r>
+        <w:rPr>
+          <w:rFonts w:ascii="Verdana Pro Cond" w:hAnsi="Verdana Pro Cond" w:cs="Times New Roman"/>
+          <w:sz w:val="24"/>
+          <w:szCs w:val="24"/>
+        </w:rPr>
+        <w:t xml:space="preserve"> </w:t>
+      </w:r>
+      <w:r>
+        <w:rPr>
+          <w:rFonts w:ascii="Verdana Pro Cond" w:hAnsi="Verdana Pro Cond" w:cs="Times New Roman"/>
+          <w:sz w:val="24"/>
+          <w:szCs w:val="24"/>
+        </w:rPr>
+        <w:t>will allow the user to:</w:t>
+      </w:r>
+    </w:p>
+    <w:p>
+      <w:pPr>
+        <w:pStyle w:val="ListParagraph"/>
+        <w:numPr>
+          <w:ilvl w:val="0"/>
+          <w:numId w:val="3"/>
+        </w:numPr>
+        <w:rPr>
+          <w:rFonts w:ascii="Verdana Pro Cond" w:hAnsi="Verdana Pro Cond" w:cs="Times New Roman"/>
+          <w:sz w:val="24"/>
+          <w:szCs w:val="24"/>
+        </w:rPr>
+      </w:pPr>
+      <w:r>
+        <w:rPr>
+          <w:rFonts w:ascii="Verdana Pro Cond" w:hAnsi="Verdana Pro Cond" w:cs="Times New Roman"/>
+          <w:sz w:val="24"/>
+          <w:szCs w:val="24"/>
+        </w:rPr>
+        <w:t>Filter movies</w:t>
+      </w:r>
+      <w:r>
+        <w:rPr>
+          <w:rFonts w:ascii="Verdana Pro Cond" w:hAnsi="Verdana Pro Cond" w:cs="Times New Roman"/>
+          <w:sz w:val="24"/>
+          <w:szCs w:val="24"/>
+        </w:rPr>
+        <w:t xml:space="preserve"> by name</w:t>
+      </w:r>
+      <w:r>
+        <w:rPr>
+          <w:rFonts w:ascii="Verdana Pro Cond" w:hAnsi="Verdana Pro Cond" w:cs="Times New Roman"/>
+          <w:sz w:val="24"/>
+          <w:szCs w:val="24"/>
+        </w:rPr>
+        <w:t xml:space="preserve"> </w:t>
+      </w:r>
+      <w:r>
+        <w:rPr>
+          <w:rFonts w:ascii="Verdana Pro Cond" w:hAnsi="Verdana Pro Cond" w:cs="Times New Roman"/>
+          <w:sz w:val="24"/>
+          <w:szCs w:val="24"/>
+        </w:rPr>
+        <w:t>or</w:t>
+      </w:r>
+      <w:r>
+        <w:rPr>
+          <w:rFonts w:ascii="Verdana Pro Cond" w:hAnsi="Verdana Pro Cond" w:cs="Times New Roman"/>
+          <w:sz w:val="24"/>
+          <w:szCs w:val="24"/>
+        </w:rPr>
+        <w:t xml:space="preserve"> genre</w:t>
+      </w:r>
+    </w:p>
+    <w:p>
+      <w:pPr>
+        <w:pStyle w:val="ListParagraph"/>
+        <w:numPr>
+          <w:ilvl w:val="0"/>
+          <w:numId w:val="3"/>
+        </w:numPr>
+        <w:rPr>
+          <w:rFonts w:ascii="Verdana Pro Cond" w:hAnsi="Verdana Pro Cond" w:cs="Times New Roman"/>
+          <w:sz w:val="24"/>
+          <w:szCs w:val="24"/>
+        </w:rPr>
+      </w:pPr>
+      <w:r>
+        <w:rPr>
+          <w:rFonts w:ascii="Verdana Pro Cond" w:hAnsi="Verdana Pro Cond" w:cs="Times New Roman"/>
+          <w:sz w:val="24"/>
+          <w:szCs w:val="24"/>
+        </w:rPr>
+        <w:t xml:space="preserve">View </w:t>
+      </w:r>
+      <w:r>
+        <w:rPr>
+          <w:rFonts w:ascii="Verdana Pro Cond" w:hAnsi="Verdana Pro Cond" w:cs="Times New Roman"/>
+          <w:sz w:val="24"/>
+          <w:szCs w:val="24"/>
+        </w:rPr>
+        <w:t>platforms the</w:t>
+      </w:r>
+      <w:r>
+        <w:rPr>
+          <w:rFonts w:ascii="Verdana Pro Cond" w:hAnsi="Verdana Pro Cond" w:cs="Times New Roman"/>
+          <w:sz w:val="24"/>
+          <w:szCs w:val="24"/>
+        </w:rPr>
+        <w:t xml:space="preserve"> selected</w:t>
+      </w:r>
+      <w:r>
+        <w:rPr>
+          <w:rFonts w:ascii="Verdana Pro Cond" w:hAnsi="Verdana Pro Cond" w:cs="Times New Roman"/>
+          <w:sz w:val="24"/>
+          <w:szCs w:val="24"/>
+        </w:rPr>
+        <w:t xml:space="preserve"> movie is available on</w:t>
+      </w:r>
+    </w:p>
+    <w:p>
+      <w:pPr>
+        <w:pStyle w:val="ListParagraph"/>
+        <w:numPr>
+          <w:ilvl w:val="0"/>
+          <w:numId w:val="3"/>
+        </w:numPr>
+        <w:rPr>
+          <w:rFonts w:ascii="Verdana Pro Cond" w:hAnsi="Verdana Pro Cond" w:cs="Times New Roman"/>
+          <w:sz w:val="24"/>
+          <w:szCs w:val="24"/>
+        </w:rPr>
+      </w:pPr>
+      <w:r>
+        <w:rPr>
+          <w:rFonts w:ascii="Verdana Pro Cond" w:hAnsi="Verdana Pro Cond" w:cs="Times New Roman"/>
+          <w:sz w:val="24"/>
+          <w:szCs w:val="24"/>
+        </w:rPr>
+        <w:t>View Twitter feeds related to the movie picked</w:t>
+      </w:r>
+    </w:p>
+    <w:p>
+      <w:pPr>
+        <w:pStyle w:val="ListParagraph"/>
+        <w:numPr>
+          <w:ilvl w:val="0"/>
+          <w:numId w:val="3"/>
+        </w:numPr>
+        <w:rPr>
+          <w:rFonts w:ascii="Verdana Pro Cond" w:hAnsi="Verdana Pro Cond" w:cs="Times New Roman"/>
+          <w:sz w:val="24"/>
+          <w:szCs w:val="24"/>
+        </w:rPr>
+      </w:pPr>
+      <w:r>
+        <w:rPr>
+          <w:rFonts w:ascii="Verdana Pro Cond" w:hAnsi="Verdana Pro Cond" w:cs="Times New Roman"/>
+          <w:sz w:val="24"/>
+          <w:szCs w:val="24"/>
+        </w:rPr>
+        <w:t>Add movie</w:t>
+      </w:r>
+      <w:r>
+        <w:rPr>
+          <w:rFonts w:ascii="Verdana Pro Cond" w:hAnsi="Verdana Pro Cond" w:cs="Times New Roman"/>
+          <w:sz w:val="24"/>
+          <w:szCs w:val="24"/>
+        </w:rPr>
+        <w:t>s</w:t>
+      </w:r>
+      <w:r>
+        <w:rPr>
+          <w:rFonts w:ascii="Verdana Pro Cond" w:hAnsi="Verdana Pro Cond" w:cs="Times New Roman"/>
+          <w:sz w:val="24"/>
+          <w:szCs w:val="24"/>
+        </w:rPr>
+        <w:t xml:space="preserve"> to their watchlist</w:t>
+      </w:r>
+    </w:p>
+    <w:p>
+      <w:pPr>
+        <w:pStyle w:val="ListParagraph"/>
+        <w:numPr>
+          <w:ilvl w:val="0"/>
+          <w:numId w:val="3"/>
+        </w:numPr>
+        <w:rPr>
+          <w:rFonts w:ascii="Verdana Pro Cond" w:hAnsi="Verdana Pro Cond" w:cs="Times New Roman"/>
+          <w:sz w:val="24"/>
+          <w:szCs w:val="24"/>
+        </w:rPr>
+      </w:pPr>
+      <w:r>
+        <w:rPr>
+          <w:rFonts w:ascii="Verdana Pro Cond" w:hAnsi="Verdana Pro Cond" w:cs="Times New Roman"/>
+          <w:sz w:val="24"/>
+          <w:szCs w:val="24"/>
+        </w:rPr>
+        <w:t>Post</w:t>
+      </w:r>
+      <w:r>
+        <w:rPr>
+          <w:rFonts w:ascii="Verdana Pro Cond" w:hAnsi="Verdana Pro Cond" w:cs="Times New Roman"/>
+          <w:sz w:val="24"/>
+          <w:szCs w:val="24"/>
+        </w:rPr>
+        <w:t xml:space="preserve"> to the community</w:t>
+      </w:r>
+      <w:r>
+        <w:rPr>
+          <w:rFonts w:ascii="Verdana Pro Cond" w:hAnsi="Verdana Pro Cond" w:cs="Times New Roman"/>
+          <w:sz w:val="24"/>
+          <w:szCs w:val="24"/>
+        </w:rPr>
+        <w:t xml:space="preserve"> board</w:t>
+      </w:r>
+      <w:r>
+        <w:rPr>
+          <w:rFonts w:ascii="Verdana Pro Cond" w:hAnsi="Verdana Pro Cond" w:cs="Times New Roman"/>
+          <w:sz w:val="24"/>
+          <w:szCs w:val="24"/>
+        </w:rPr>
+        <w:t xml:space="preserve"> about the movie</w:t>
+      </w:r>
+    </w:p>
+    <w:p>
+      <w:pPr>
+        <w:jc w:val="both"/>
         <w:rPr>
           <w:rFonts w:ascii="Verdana Pro Cond" w:hAnsi="Verdana Pro Cond" w:cs="Times New Roman"/>
           <w:b/>
@@ -295,276 +550,8 @@
           <w:sz w:val="24"/>
           <w:szCs w:val="24"/>
         </w:rPr>
-        <w:t>Overview:</w:t>
-      </w:r>
-    </w:p>
-    <w:p>
-      <w:pPr>
-        <w:jc w:val="both"/>
-        <w:rPr>
-          <w:rFonts w:ascii="Verdana Pro Cond" w:hAnsi="Verdana Pro Cond" w:cs="Times New Roman"/>
-          <w:sz w:val="24"/>
-          <w:szCs w:val="24"/>
-        </w:rPr>
-      </w:pPr>
-      <w:r>
-        <w:rPr>
-          <w:rFonts w:ascii="Verdana Pro Cond" w:hAnsi="Verdana Pro Cond" w:cs="Times New Roman"/>
-          <w:sz w:val="24"/>
-          <w:szCs w:val="24"/>
-        </w:rPr>
-        <w:t xml:space="preserve">People who love movies but don’t know what platform is streaming the movie and whether the movie is worth watching will love the Pick ‘n Chill movie app. </w:t>
-      </w:r>
-      <w:r>
-        <w:rPr>
-          <w:rFonts w:ascii="Verdana Pro Cond" w:hAnsi="Verdana Pro Cond" w:cs="Times New Roman"/>
-          <w:sz w:val="24"/>
-          <w:szCs w:val="24"/>
-        </w:rPr>
-        <w:t xml:space="preserve">The </w:t>
-      </w:r>
-      <w:r>
-        <w:rPr>
-          <w:rFonts w:ascii="Verdana Pro Cond" w:hAnsi="Verdana Pro Cond" w:cs="Times New Roman"/>
-          <w:sz w:val="24"/>
-          <w:szCs w:val="24"/>
-        </w:rPr>
-        <w:t>movie</w:t>
-      </w:r>
-      <w:r>
-        <w:rPr>
-          <w:rFonts w:ascii="Verdana Pro Cond" w:hAnsi="Verdana Pro Cond" w:cs="Times New Roman"/>
-          <w:sz w:val="24"/>
-          <w:szCs w:val="24"/>
-        </w:rPr>
-        <w:t xml:space="preserve"> app</w:t>
-      </w:r>
-      <w:r>
-        <w:rPr>
-          <w:rFonts w:ascii="Verdana Pro Cond" w:hAnsi="Verdana Pro Cond" w:cs="Times New Roman"/>
-          <w:sz w:val="24"/>
-          <w:szCs w:val="24"/>
-        </w:rPr>
-        <w:t xml:space="preserve"> </w:t>
-      </w:r>
-      <w:r>
-        <w:rPr>
-          <w:rFonts w:ascii="Verdana Pro Cond" w:hAnsi="Verdana Pro Cond" w:cs="Times New Roman"/>
-          <w:sz w:val="24"/>
-          <w:szCs w:val="24"/>
-        </w:rPr>
-        <w:t>will allow the user to:</w:t>
-      </w:r>
-    </w:p>
-    <w:p>
-      <w:pPr>
-        <w:pStyle w:val="ListParagraph"/>
-        <w:numPr>
-          <w:ilvl w:val="0"/>
-          <w:numId w:val="3"/>
-        </w:numPr>
-        <w:rPr>
-          <w:rFonts w:ascii="Verdana Pro Cond" w:hAnsi="Verdana Pro Cond" w:cs="Times New Roman"/>
-          <w:sz w:val="24"/>
-          <w:szCs w:val="24"/>
-        </w:rPr>
-      </w:pPr>
-      <w:r>
-        <w:rPr>
-          <w:rFonts w:ascii="Verdana Pro Cond" w:hAnsi="Verdana Pro Cond" w:cs="Times New Roman"/>
-          <w:sz w:val="24"/>
-          <w:szCs w:val="24"/>
-        </w:rPr>
-        <w:t>Filter movies</w:t>
-      </w:r>
-      <w:r>
-        <w:rPr>
-          <w:rFonts w:ascii="Verdana Pro Cond" w:hAnsi="Verdana Pro Cond" w:cs="Times New Roman"/>
-          <w:sz w:val="24"/>
-          <w:szCs w:val="24"/>
-        </w:rPr>
-        <w:t xml:space="preserve"> by name</w:t>
-      </w:r>
-      <w:r>
-        <w:rPr>
-          <w:rFonts w:ascii="Verdana Pro Cond" w:hAnsi="Verdana Pro Cond" w:cs="Times New Roman"/>
-          <w:sz w:val="24"/>
-          <w:szCs w:val="24"/>
-        </w:rPr>
-        <w:t xml:space="preserve"> </w:t>
-      </w:r>
-      <w:r>
-        <w:rPr>
-          <w:rFonts w:ascii="Verdana Pro Cond" w:hAnsi="Verdana Pro Cond" w:cs="Times New Roman"/>
-          <w:sz w:val="24"/>
-          <w:szCs w:val="24"/>
-        </w:rPr>
-        <w:t>or</w:t>
-      </w:r>
-      <w:r>
-        <w:rPr>
-          <w:rFonts w:ascii="Verdana Pro Cond" w:hAnsi="Verdana Pro Cond" w:cs="Times New Roman"/>
-          <w:sz w:val="24"/>
-          <w:szCs w:val="24"/>
-        </w:rPr>
-        <w:t xml:space="preserve"> genre</w:t>
-      </w:r>
-    </w:p>
-    <w:p>
-      <w:pPr>
-        <w:pStyle w:val="ListParagraph"/>
-        <w:numPr>
-          <w:ilvl w:val="0"/>
-          <w:numId w:val="3"/>
-        </w:numPr>
-        <w:rPr>
-          <w:rFonts w:ascii="Verdana Pro Cond" w:hAnsi="Verdana Pro Cond" w:cs="Times New Roman"/>
-          <w:sz w:val="24"/>
-          <w:szCs w:val="24"/>
-        </w:rPr>
-      </w:pPr>
-      <w:r>
-        <w:rPr>
-          <w:rFonts w:ascii="Verdana Pro Cond" w:hAnsi="Verdana Pro Cond" w:cs="Times New Roman"/>
-          <w:sz w:val="24"/>
-          <w:szCs w:val="24"/>
-        </w:rPr>
-        <w:t xml:space="preserve">View </w:t>
-      </w:r>
-      <w:r>
-        <w:rPr>
-          <w:rFonts w:ascii="Verdana Pro Cond" w:hAnsi="Verdana Pro Cond" w:cs="Times New Roman"/>
-          <w:sz w:val="24"/>
-          <w:szCs w:val="24"/>
-        </w:rPr>
-        <w:t>platforms the</w:t>
-      </w:r>
-      <w:r>
-        <w:rPr>
-          <w:rFonts w:ascii="Verdana Pro Cond" w:hAnsi="Verdana Pro Cond" w:cs="Times New Roman"/>
-          <w:sz w:val="24"/>
-          <w:szCs w:val="24"/>
-        </w:rPr>
-        <w:t xml:space="preserve"> selected</w:t>
-      </w:r>
-      <w:r>
-        <w:rPr>
-          <w:rFonts w:ascii="Verdana Pro Cond" w:hAnsi="Verdana Pro Cond" w:cs="Times New Roman"/>
-          <w:sz w:val="24"/>
-          <w:szCs w:val="24"/>
-        </w:rPr>
-        <w:t xml:space="preserve"> movie is available on</w:t>
-      </w:r>
-    </w:p>
-    <w:p>
-      <w:pPr>
-        <w:pStyle w:val="ListParagraph"/>
-        <w:numPr>
-          <w:ilvl w:val="0"/>
-          <w:numId w:val="3"/>
-        </w:numPr>
-        <w:rPr>
-          <w:rFonts w:ascii="Verdana Pro Cond" w:hAnsi="Verdana Pro Cond" w:cs="Times New Roman"/>
-          <w:sz w:val="24"/>
-          <w:szCs w:val="24"/>
-        </w:rPr>
-      </w:pPr>
-      <w:r>
-        <w:rPr>
-          <w:rFonts w:ascii="Verdana Pro Cond" w:hAnsi="Verdana Pro Cond" w:cs="Times New Roman"/>
-          <w:sz w:val="24"/>
-          <w:szCs w:val="24"/>
-        </w:rPr>
-        <w:t>View Twitter feeds related to the movie picked</w:t>
-      </w:r>
-    </w:p>
-    <w:p>
-      <w:pPr>
-        <w:pStyle w:val="ListParagraph"/>
-        <w:numPr>
-          <w:ilvl w:val="0"/>
-          <w:numId w:val="3"/>
-        </w:numPr>
-        <w:rPr>
-          <w:rFonts w:ascii="Verdana Pro Cond" w:hAnsi="Verdana Pro Cond" w:cs="Times New Roman"/>
-          <w:sz w:val="24"/>
-          <w:szCs w:val="24"/>
-        </w:rPr>
-      </w:pPr>
-      <w:r>
-        <w:rPr>
-          <w:rFonts w:ascii="Verdana Pro Cond" w:hAnsi="Verdana Pro Cond" w:cs="Times New Roman"/>
-          <w:sz w:val="24"/>
-          <w:szCs w:val="24"/>
-        </w:rPr>
-        <w:t>Add movie</w:t>
-      </w:r>
-      <w:r>
-        <w:rPr>
-          <w:rFonts w:ascii="Verdana Pro Cond" w:hAnsi="Verdana Pro Cond" w:cs="Times New Roman"/>
-          <w:sz w:val="24"/>
-          <w:szCs w:val="24"/>
-        </w:rPr>
-        <w:t>s</w:t>
-      </w:r>
-      <w:r>
-        <w:rPr>
-          <w:rFonts w:ascii="Verdana Pro Cond" w:hAnsi="Verdana Pro Cond" w:cs="Times New Roman"/>
-          <w:sz w:val="24"/>
-          <w:szCs w:val="24"/>
-        </w:rPr>
-        <w:t xml:space="preserve"> to their watchlist</w:t>
-      </w:r>
-    </w:p>
-    <w:p>
-      <w:pPr>
-        <w:pStyle w:val="ListParagraph"/>
-        <w:numPr>
-          <w:ilvl w:val="0"/>
-          <w:numId w:val="3"/>
-        </w:numPr>
-        <w:rPr>
-          <w:rFonts w:ascii="Verdana Pro Cond" w:hAnsi="Verdana Pro Cond" w:cs="Times New Roman"/>
-          <w:sz w:val="24"/>
-          <w:szCs w:val="24"/>
-        </w:rPr>
-      </w:pPr>
-      <w:r>
-        <w:rPr>
-          <w:rFonts w:ascii="Verdana Pro Cond" w:hAnsi="Verdana Pro Cond" w:cs="Times New Roman"/>
-          <w:sz w:val="24"/>
-          <w:szCs w:val="24"/>
-        </w:rPr>
-        <w:t>Post</w:t>
-      </w:r>
-      <w:r>
-        <w:rPr>
-          <w:rFonts w:ascii="Verdana Pro Cond" w:hAnsi="Verdana Pro Cond" w:cs="Times New Roman"/>
-          <w:sz w:val="24"/>
-          <w:szCs w:val="24"/>
-        </w:rPr>
-        <w:t xml:space="preserve"> to the community</w:t>
-      </w:r>
-      <w:r>
-        <w:rPr>
-          <w:rFonts w:ascii="Verdana Pro Cond" w:hAnsi="Verdana Pro Cond" w:cs="Times New Roman"/>
-          <w:sz w:val="24"/>
-          <w:szCs w:val="24"/>
-        </w:rPr>
-        <w:t xml:space="preserve"> board</w:t>
-      </w:r>
-      <w:r>
-        <w:rPr>
-          <w:rFonts w:ascii="Verdana Pro Cond" w:hAnsi="Verdana Pro Cond" w:cs="Times New Roman"/>
-          <w:sz w:val="24"/>
-          <w:szCs w:val="24"/>
-        </w:rPr>
-        <w:t xml:space="preserve"> about the movie</w:t>
-      </w:r>
-    </w:p>
-    <w:p>
-      <w:pPr>
-        <w:jc w:val="both"/>
+      </w:pPr>
+      <w:r>
         <w:rPr>
           <w:rFonts w:ascii="Verdana Pro Cond" w:hAnsi="Verdana Pro Cond" w:cs="Times New Roman"/>
           <w:b/>
@@ -572,8 +559,294 @@
           <w:sz w:val="24"/>
           <w:szCs w:val="24"/>
         </w:rPr>
-      </w:pPr>
-      <w:r>
+        <w:t>Technologies:</w:t>
+      </w:r>
+    </w:p>
+    <w:p>
+      <w:pPr>
+        <w:pStyle w:val="ListParagraph"/>
+        <w:numPr>
+          <w:ilvl w:val="0"/>
+          <w:numId w:val="2"/>
+        </w:numPr>
+        <w:jc w:val="both"/>
+        <w:rPr>
+          <w:rFonts w:ascii="Verdana Pro Cond" w:hAnsi="Verdana Pro Cond" w:cs="Times New Roman"/>
+          <w:sz w:val="24"/>
+          <w:szCs w:val="24"/>
+        </w:rPr>
+      </w:pPr>
+      <w:r>
+        <w:rPr>
+          <w:rFonts w:ascii="Verdana Pro Cond" w:hAnsi="Verdana Pro Cond" w:cs="Times New Roman"/>
+          <w:sz w:val="24"/>
+          <w:szCs w:val="24"/>
+        </w:rPr>
+        <w:t>HTML</w:t>
+      </w:r>
+      <w:r>
+        <w:rPr>
+          <w:rFonts w:ascii="Verdana Pro Cond" w:hAnsi="Verdana Pro Cond" w:cs="Times New Roman"/>
+          <w:sz w:val="24"/>
+          <w:szCs w:val="24"/>
+        </w:rPr>
+        <w:t>/</w:t>
+      </w:r>
+      <w:r>
+        <w:rPr>
+          <w:rFonts w:ascii="Verdana Pro Cond" w:hAnsi="Verdana Pro Cond" w:cs="Times New Roman"/>
+          <w:sz w:val="24"/>
+          <w:szCs w:val="24"/>
+        </w:rPr>
+        <w:t>CSS</w:t>
+      </w:r>
+      <w:r>
+        <w:rPr>
+          <w:rFonts w:ascii="Verdana Pro Cond" w:hAnsi="Verdana Pro Cond" w:cs="Times New Roman"/>
+          <w:sz w:val="24"/>
+          <w:szCs w:val="24"/>
+        </w:rPr>
+        <w:t>/</w:t>
+      </w:r>
+      <w:r>
+        <w:rPr>
+          <w:rFonts w:ascii="Verdana Pro Cond" w:hAnsi="Verdana Pro Cond" w:cs="Times New Roman"/>
+          <w:sz w:val="24"/>
+          <w:szCs w:val="24"/>
+        </w:rPr>
+        <w:t>Bootstrap</w:t>
+      </w:r>
+    </w:p>
+    <w:p>
+      <w:pPr>
+        <w:pStyle w:val="ListParagraph"/>
+        <w:numPr>
+          <w:ilvl w:val="0"/>
+          <w:numId w:val="2"/>
+        </w:numPr>
+        <w:jc w:val="both"/>
+        <w:rPr>
+          <w:rFonts w:ascii="Verdana Pro Cond" w:hAnsi="Verdana Pro Cond" w:cs="Times New Roman"/>
+          <w:sz w:val="24"/>
+          <w:szCs w:val="24"/>
+        </w:rPr>
+      </w:pPr>
+      <w:r>
+        <w:rPr>
+          <w:rFonts w:ascii="Verdana Pro Cond" w:hAnsi="Verdana Pro Cond" w:cs="Times New Roman"/>
+          <w:sz w:val="24"/>
+          <w:szCs w:val="24"/>
+        </w:rPr>
+        <w:t>JavaScript</w:t>
+      </w:r>
+      <w:r>
+        <w:rPr>
+          <w:rFonts w:ascii="Verdana Pro Cond" w:hAnsi="Verdana Pro Cond" w:cs="Times New Roman"/>
+          <w:sz w:val="24"/>
+          <w:szCs w:val="24"/>
+        </w:rPr>
+        <w:t>/</w:t>
+      </w:r>
+      <w:r>
+        <w:rPr>
+          <w:rFonts w:ascii="Verdana Pro Cond" w:hAnsi="Verdana Pro Cond" w:cs="Times New Roman"/>
+          <w:sz w:val="24"/>
+          <w:szCs w:val="24"/>
+        </w:rPr>
+        <w:t>jQuery</w:t>
+      </w:r>
+    </w:p>
+    <w:p>
+      <w:pPr>
+        <w:pStyle w:val="ListParagraph"/>
+        <w:numPr>
+          <w:ilvl w:val="0"/>
+          <w:numId w:val="2"/>
+        </w:numPr>
+        <w:jc w:val="both"/>
+        <w:rPr>
+          <w:rFonts w:ascii="Verdana Pro Cond" w:hAnsi="Verdana Pro Cond" w:cs="Times New Roman"/>
+          <w:sz w:val="24"/>
+          <w:szCs w:val="24"/>
+        </w:rPr>
+      </w:pPr>
+      <w:r>
+        <w:rPr>
+          <w:rFonts w:ascii="Verdana Pro Cond" w:hAnsi="Verdana Pro Cond" w:cs="Times New Roman"/>
+          <w:sz w:val="24"/>
+          <w:szCs w:val="24"/>
+        </w:rPr>
+        <w:t>N</w:t>
+      </w:r>
+      <w:r>
+        <w:rPr>
+          <w:rFonts w:ascii="Verdana Pro Cond" w:hAnsi="Verdana Pro Cond" w:cs="Times New Roman"/>
+          <w:sz w:val="24"/>
+          <w:szCs w:val="24"/>
+        </w:rPr>
+        <w:t>ode.js</w:t>
+      </w:r>
+      <w:r>
+        <w:rPr>
+          <w:rFonts w:ascii="Verdana Pro Cond" w:hAnsi="Verdana Pro Cond" w:cs="Times New Roman"/>
+          <w:sz w:val="24"/>
+          <w:szCs w:val="24"/>
+        </w:rPr>
+        <w:t>/Express</w:t>
+      </w:r>
+    </w:p>
+    <w:p>
+      <w:pPr>
+        <w:pStyle w:val="ListParagraph"/>
+        <w:numPr>
+          <w:ilvl w:val="0"/>
+          <w:numId w:val="2"/>
+        </w:numPr>
+        <w:jc w:val="both"/>
+        <w:rPr>
+          <w:rFonts w:ascii="Verdana Pro Cond" w:hAnsi="Verdana Pro Cond" w:cs="Times New Roman"/>
+          <w:sz w:val="24"/>
+          <w:szCs w:val="24"/>
+        </w:rPr>
+      </w:pPr>
+      <w:r>
+        <w:rPr>
+          <w:rFonts w:ascii="Verdana Pro Cond" w:hAnsi="Verdana Pro Cond" w:cs="Times New Roman"/>
+          <w:sz w:val="24"/>
+          <w:szCs w:val="24"/>
+        </w:rPr>
+        <w:t>MySQL</w:t>
+      </w:r>
+      <w:r>
+        <w:rPr>
+          <w:rFonts w:ascii="Verdana Pro Cond" w:hAnsi="Verdana Pro Cond" w:cs="Times New Roman"/>
+          <w:sz w:val="24"/>
+          <w:szCs w:val="24"/>
+        </w:rPr>
+        <w:t>/</w:t>
+      </w:r>
+      <w:r>
+        <w:rPr>
+          <w:rFonts w:ascii="Verdana Pro Cond" w:hAnsi="Verdana Pro Cond" w:cs="Times New Roman"/>
+          <w:sz w:val="24"/>
+          <w:szCs w:val="24"/>
+        </w:rPr>
+        <w:t>Sequelize</w:t>
+      </w:r>
+    </w:p>
+    <w:p>
+      <w:pPr>
+        <w:pStyle w:val="ListParagraph"/>
+        <w:numPr>
+          <w:ilvl w:val="0"/>
+          <w:numId w:val="2"/>
+        </w:numPr>
+        <w:jc w:val="both"/>
+        <w:rPr>
+          <w:rFonts w:ascii="Verdana Pro Cond" w:hAnsi="Verdana Pro Cond" w:cs="Times New Roman"/>
+          <w:sz w:val="24"/>
+          <w:szCs w:val="24"/>
+        </w:rPr>
+      </w:pPr>
+      <w:r>
+        <w:rPr>
+          <w:rFonts w:ascii="Verdana Pro Cond" w:hAnsi="Verdana Pro Cond" w:cs="Times New Roman"/>
+          <w:sz w:val="24"/>
+          <w:szCs w:val="24"/>
+        </w:rPr>
+        <w:t>T</w:t>
+      </w:r>
+      <w:r>
+        <w:rPr>
+          <w:rFonts w:ascii="Verdana Pro Cond" w:hAnsi="Verdana Pro Cond" w:cs="Times New Roman"/>
+          <w:sz w:val="24"/>
+          <w:szCs w:val="24"/>
+        </w:rPr>
+        <w:t>MDB and</w:t>
+      </w:r>
+      <w:r>
+        <w:rPr>
+          <w:rFonts w:ascii="Verdana Pro Cond" w:hAnsi="Verdana Pro Cond" w:cs="Times New Roman"/>
+          <w:sz w:val="24"/>
+          <w:szCs w:val="24"/>
+        </w:rPr>
+        <w:t xml:space="preserve"> </w:t>
+      </w:r>
+      <w:r>
+        <w:rPr>
+          <w:rFonts w:ascii="Verdana Pro Cond" w:hAnsi="Verdana Pro Cond" w:cs="Times New Roman"/>
+          <w:sz w:val="24"/>
+          <w:szCs w:val="24"/>
+        </w:rPr>
+        <w:t>U</w:t>
+      </w:r>
+      <w:r>
+        <w:rPr>
+          <w:rFonts w:ascii="Verdana Pro Cond" w:hAnsi="Verdana Pro Cond" w:cs="Times New Roman"/>
+          <w:sz w:val="24"/>
+          <w:szCs w:val="24"/>
+        </w:rPr>
+        <w:t xml:space="preserve">telly </w:t>
+      </w:r>
+      <w:r>
+        <w:rPr>
+          <w:rFonts w:ascii="Verdana Pro Cond" w:hAnsi="Verdana Pro Cond" w:cs="Times New Roman"/>
+          <w:sz w:val="24"/>
+          <w:szCs w:val="24"/>
+        </w:rPr>
+        <w:t>APIs</w:t>
+      </w:r>
+    </w:p>
+    <w:p>
+      <w:pPr>
+        <w:pStyle w:val="ListParagraph"/>
+        <w:numPr>
+          <w:ilvl w:val="0"/>
+          <w:numId w:val="2"/>
+        </w:numPr>
+        <w:jc w:val="both"/>
+        <w:rPr>
+          <w:rFonts w:ascii="Verdana Pro Cond" w:hAnsi="Verdana Pro Cond" w:cs="Times New Roman"/>
+          <w:sz w:val="24"/>
+          <w:szCs w:val="24"/>
+        </w:rPr>
+      </w:pPr>
+      <w:r>
+        <w:rPr>
+          <w:rFonts w:ascii="Verdana Pro Cond" w:hAnsi="Verdana Pro Cond" w:cs="Times New Roman"/>
+          <w:sz w:val="24"/>
+          <w:szCs w:val="24"/>
+        </w:rPr>
+        <w:t>Flickity</w:t>
+      </w:r>
+    </w:p>
+    <w:p>
+      <w:pPr>
+        <w:pStyle w:val="ListParagraph"/>
+        <w:numPr>
+          <w:ilvl w:val="0"/>
+          <w:numId w:val="2"/>
+        </w:numPr>
+        <w:jc w:val="both"/>
+        <w:rPr>
+          <w:rFonts w:ascii="Verdana Pro Cond" w:hAnsi="Verdana Pro Cond" w:cs="Times New Roman"/>
+          <w:sz w:val="24"/>
+          <w:szCs w:val="24"/>
+        </w:rPr>
+      </w:pPr>
+      <w:r>
+        <w:rPr>
+          <w:rFonts w:ascii="Verdana Pro Cond" w:hAnsi="Verdana Pro Cond" w:cs="Times New Roman"/>
+          <w:sz w:val="24"/>
+          <w:szCs w:val="24"/>
+        </w:rPr>
+        <w:t>Animate On Scroll (AOS)</w:t>
+      </w:r>
+      <w:bookmarkStart w:id="0" w:name="_GoBack"/>
+      <w:bookmarkEnd w:id="0"/>
+    </w:p>
+    <w:p>
+      <w:pPr>
         <w:rPr>
           <w:rFonts w:ascii="Verdana Pro Cond" w:hAnsi="Verdana Pro Cond" w:cs="Times New Roman"/>
           <w:b/>
@@ -581,279 +854,8 @@
           <w:sz w:val="24"/>
           <w:szCs w:val="24"/>
         </w:rPr>
-        <w:t>Technologies:</w:t>
-      </w:r>
-    </w:p>
-    <w:p>
-      <w:pPr>
-        <w:pStyle w:val="ListParagraph"/>
-        <w:numPr>
-          <w:ilvl w:val="0"/>
-          <w:numId w:val="2"/>
-        </w:numPr>
-        <w:jc w:val="both"/>
-        <w:rPr>
-          <w:rFonts w:ascii="Verdana Pro Cond" w:hAnsi="Verdana Pro Cond" w:cs="Times New Roman"/>
-          <w:sz w:val="24"/>
-          <w:szCs w:val="24"/>
-        </w:rPr>
-      </w:pPr>
-      <w:r>
-        <w:rPr>
-          <w:rFonts w:ascii="Verdana Pro Cond" w:hAnsi="Verdana Pro Cond" w:cs="Times New Roman"/>
-          <w:sz w:val="24"/>
-          <w:szCs w:val="24"/>
-        </w:rPr>
-        <w:t>HTML</w:t>
-      </w:r>
-      <w:r>
-        <w:rPr>
-          <w:rFonts w:ascii="Verdana Pro Cond" w:hAnsi="Verdana Pro Cond" w:cs="Times New Roman"/>
-          <w:sz w:val="24"/>
-          <w:szCs w:val="24"/>
-        </w:rPr>
-        <w:t>/</w:t>
-      </w:r>
-      <w:r>
-        <w:rPr>
-          <w:rFonts w:ascii="Verdana Pro Cond" w:hAnsi="Verdana Pro Cond" w:cs="Times New Roman"/>
-          <w:sz w:val="24"/>
-          <w:szCs w:val="24"/>
-        </w:rPr>
-        <w:t>CSS</w:t>
-      </w:r>
-      <w:r>
-        <w:rPr>
-          <w:rFonts w:ascii="Verdana Pro Cond" w:hAnsi="Verdana Pro Cond" w:cs="Times New Roman"/>
-          <w:sz w:val="24"/>
-          <w:szCs w:val="24"/>
-        </w:rPr>
-        <w:t>/</w:t>
-      </w:r>
-      <w:r>
-        <w:rPr>
-          <w:rFonts w:ascii="Verdana Pro Cond" w:hAnsi="Verdana Pro Cond" w:cs="Times New Roman"/>
-          <w:sz w:val="24"/>
-          <w:szCs w:val="24"/>
-        </w:rPr>
-        <w:t>Bootstrap</w:t>
-      </w:r>
-    </w:p>
-    <w:p>
-      <w:pPr>
-        <w:pStyle w:val="ListParagraph"/>
-        <w:numPr>
-          <w:ilvl w:val="0"/>
-          <w:numId w:val="2"/>
-        </w:numPr>
-        <w:jc w:val="both"/>
-        <w:rPr>
-          <w:rFonts w:ascii="Verdana Pro Cond" w:hAnsi="Verdana Pro Cond" w:cs="Times New Roman"/>
-          <w:sz w:val="24"/>
-          <w:szCs w:val="24"/>
-        </w:rPr>
-      </w:pPr>
-      <w:r>
-        <w:rPr>
-          <w:rFonts w:ascii="Verdana Pro Cond" w:hAnsi="Verdana Pro Cond" w:cs="Times New Roman"/>
-          <w:sz w:val="24"/>
-          <w:szCs w:val="24"/>
-        </w:rPr>
-        <w:t>JavaScript</w:t>
-      </w:r>
-      <w:r>
-        <w:rPr>
-          <w:rFonts w:ascii="Verdana Pro Cond" w:hAnsi="Verdana Pro Cond" w:cs="Times New Roman"/>
-          <w:sz w:val="24"/>
-          <w:szCs w:val="24"/>
-        </w:rPr>
-        <w:t>/</w:t>
-      </w:r>
-      <w:r>
-        <w:rPr>
-          <w:rFonts w:ascii="Verdana Pro Cond" w:hAnsi="Verdana Pro Cond" w:cs="Times New Roman"/>
-          <w:sz w:val="24"/>
-          <w:szCs w:val="24"/>
-        </w:rPr>
-        <w:t>jQuery</w:t>
-      </w:r>
-    </w:p>
-    <w:p>
-      <w:pPr>
-        <w:pStyle w:val="ListParagraph"/>
-        <w:numPr>
-          <w:ilvl w:val="0"/>
-          <w:numId w:val="2"/>
-        </w:numPr>
-        <w:jc w:val="both"/>
-        <w:rPr>
-          <w:rFonts w:ascii="Verdana Pro Cond" w:hAnsi="Verdana Pro Cond" w:cs="Times New Roman"/>
-          <w:sz w:val="24"/>
-          <w:szCs w:val="24"/>
-        </w:rPr>
-      </w:pPr>
-      <w:r>
-        <w:rPr>
-          <w:rFonts w:ascii="Verdana Pro Cond" w:hAnsi="Verdana Pro Cond" w:cs="Times New Roman"/>
-          <w:sz w:val="24"/>
-          <w:szCs w:val="24"/>
-        </w:rPr>
-        <w:t>N</w:t>
-      </w:r>
-      <w:r>
-        <w:rPr>
-          <w:rFonts w:ascii="Verdana Pro Cond" w:hAnsi="Verdana Pro Cond" w:cs="Times New Roman"/>
-          <w:sz w:val="24"/>
-          <w:szCs w:val="24"/>
-        </w:rPr>
-        <w:t>ode.js</w:t>
-      </w:r>
-      <w:r>
-        <w:rPr>
-          <w:rFonts w:ascii="Verdana Pro Cond" w:hAnsi="Verdana Pro Cond" w:cs="Times New Roman"/>
-          <w:sz w:val="24"/>
-          <w:szCs w:val="24"/>
-        </w:rPr>
-        <w:t>/Express</w:t>
-      </w:r>
-    </w:p>
-    <w:p>
-      <w:pPr>
-        <w:pStyle w:val="ListParagraph"/>
-        <w:numPr>
-          <w:ilvl w:val="0"/>
-          <w:numId w:val="2"/>
-        </w:numPr>
-        <w:jc w:val="both"/>
-        <w:rPr>
-          <w:rFonts w:ascii="Verdana Pro Cond" w:hAnsi="Verdana Pro Cond" w:cs="Times New Roman"/>
-          <w:sz w:val="24"/>
-          <w:szCs w:val="24"/>
-        </w:rPr>
-      </w:pPr>
-      <w:r>
-        <w:rPr>
-          <w:rFonts w:ascii="Verdana Pro Cond" w:hAnsi="Verdana Pro Cond" w:cs="Times New Roman"/>
-          <w:sz w:val="24"/>
-          <w:szCs w:val="24"/>
-        </w:rPr>
-        <w:t>MySQL</w:t>
-      </w:r>
-      <w:r>
-        <w:rPr>
-          <w:rFonts w:ascii="Verdana Pro Cond" w:hAnsi="Verdana Pro Cond" w:cs="Times New Roman"/>
-          <w:sz w:val="24"/>
-          <w:szCs w:val="24"/>
-        </w:rPr>
-        <w:t>/</w:t>
-      </w:r>
-      <w:r>
-        <w:rPr>
-          <w:rFonts w:ascii="Verdana Pro Cond" w:hAnsi="Verdana Pro Cond" w:cs="Times New Roman"/>
-          <w:sz w:val="24"/>
-          <w:szCs w:val="24"/>
-        </w:rPr>
-        <w:t>Sequelize</w:t>
-      </w:r>
-    </w:p>
-    <w:p>
-      <w:pPr>
-        <w:pStyle w:val="ListParagraph"/>
-        <w:numPr>
-          <w:ilvl w:val="0"/>
-          <w:numId w:val="2"/>
-        </w:numPr>
-        <w:jc w:val="both"/>
-        <w:rPr>
-          <w:rFonts w:ascii="Verdana Pro Cond" w:hAnsi="Verdana Pro Cond" w:cs="Times New Roman"/>
-          <w:sz w:val="24"/>
-          <w:szCs w:val="24"/>
-        </w:rPr>
-      </w:pPr>
-      <w:r>
-        <w:rPr>
-          <w:rFonts w:ascii="Verdana Pro Cond" w:hAnsi="Verdana Pro Cond" w:cs="Times New Roman"/>
-          <w:sz w:val="24"/>
-          <w:szCs w:val="24"/>
-        </w:rPr>
-        <w:t>Flickity</w:t>
-      </w:r>
-    </w:p>
-    <w:p>
-      <w:pPr>
-        <w:pStyle w:val="ListParagraph"/>
-        <w:numPr>
-          <w:ilvl w:val="0"/>
-          <w:numId w:val="2"/>
-        </w:numPr>
-        <w:jc w:val="both"/>
-        <w:rPr>
-          <w:rFonts w:ascii="Verdana Pro Cond" w:hAnsi="Verdana Pro Cond" w:cs="Times New Roman"/>
-          <w:sz w:val="24"/>
-          <w:szCs w:val="24"/>
-        </w:rPr>
-      </w:pPr>
-      <w:r>
-        <w:rPr>
-          <w:rFonts w:ascii="Verdana Pro Cond" w:hAnsi="Verdana Pro Cond" w:cs="Times New Roman"/>
-          <w:sz w:val="24"/>
-          <w:szCs w:val="24"/>
-        </w:rPr>
-        <w:t>T</w:t>
-      </w:r>
-      <w:r>
-        <w:rPr>
-          <w:rFonts w:ascii="Verdana Pro Cond" w:hAnsi="Verdana Pro Cond" w:cs="Times New Roman"/>
-          <w:sz w:val="24"/>
-          <w:szCs w:val="24"/>
-        </w:rPr>
-        <w:t>MDB and</w:t>
-      </w:r>
-      <w:r>
-        <w:rPr>
-          <w:rFonts w:ascii="Verdana Pro Cond" w:hAnsi="Verdana Pro Cond" w:cs="Times New Roman"/>
-          <w:sz w:val="24"/>
-          <w:szCs w:val="24"/>
-        </w:rPr>
-        <w:t xml:space="preserve"> </w:t>
-      </w:r>
-      <w:proofErr w:type="spellStart"/>
-      <w:r>
-        <w:rPr>
-          <w:rFonts w:ascii="Verdana Pro Cond" w:hAnsi="Verdana Pro Cond" w:cs="Times New Roman"/>
-          <w:sz w:val="24"/>
-          <w:szCs w:val="24"/>
-        </w:rPr>
-        <w:t>U</w:t>
-      </w:r>
-      <w:r>
-        <w:rPr>
-          <w:rFonts w:ascii="Verdana Pro Cond" w:hAnsi="Verdana Pro Cond" w:cs="Times New Roman"/>
-          <w:sz w:val="24"/>
-          <w:szCs w:val="24"/>
-        </w:rPr>
-        <w:t>telly</w:t>
-      </w:r>
-      <w:proofErr w:type="spellEnd"/>
-      <w:r>
-        <w:rPr>
-          <w:rFonts w:ascii="Verdana Pro Cond" w:hAnsi="Verdana Pro Cond" w:cs="Times New Roman"/>
-          <w:sz w:val="24"/>
-          <w:szCs w:val="24"/>
-        </w:rPr>
-        <w:t xml:space="preserve"> </w:t>
-      </w:r>
-      <w:r>
-        <w:rPr>
-          <w:rFonts w:ascii="Verdana Pro Cond" w:hAnsi="Verdana Pro Cond" w:cs="Times New Roman"/>
-          <w:sz w:val="24"/>
-          <w:szCs w:val="24"/>
-        </w:rPr>
-        <w:t>APIs</w:t>
-      </w:r>
-    </w:p>
-    <w:p>
-      <w:pPr>
+      </w:pPr>
+      <w:r>
         <w:rPr>
           <w:rFonts w:ascii="Verdana Pro Cond" w:hAnsi="Verdana Pro Cond" w:cs="Times New Roman"/>
           <w:b/>
@@ -861,8 +863,375 @@
           <w:sz w:val="24"/>
           <w:szCs w:val="24"/>
         </w:rPr>
-      </w:pPr>
-      <w:r>
+        <w:t>Tasks:</w:t>
+      </w:r>
+    </w:p>
+    <w:p>
+      <w:pPr>
+        <w:pStyle w:val="ListParagraph"/>
+        <w:numPr>
+          <w:ilvl w:val="0"/>
+          <w:numId w:val="5"/>
+        </w:numPr>
+        <w:rPr>
+          <w:rFonts w:ascii="Verdana Pro Cond" w:hAnsi="Verdana Pro Cond" w:cs="Times New Roman"/>
+          <w:sz w:val="24"/>
+          <w:szCs w:val="24"/>
+        </w:rPr>
+      </w:pPr>
+      <w:r>
+        <w:rPr>
+          <w:rFonts w:ascii="Verdana Pro Cond" w:hAnsi="Verdana Pro Cond" w:cs="Times New Roman"/>
+          <w:sz w:val="24"/>
+          <w:szCs w:val="24"/>
+        </w:rPr>
+        <w:t>Create HTML page using Bootstrap and CSS for layout and styling</w:t>
+      </w:r>
+    </w:p>
+    <w:p>
+      <w:pPr>
+        <w:pStyle w:val="ListParagraph"/>
+        <w:numPr>
+          <w:ilvl w:val="1"/>
+          <w:numId w:val="1"/>
+        </w:numPr>
+        <w:rPr>
+          <w:rFonts w:ascii="Verdana Pro Cond" w:hAnsi="Verdana Pro Cond" w:cs="Times New Roman"/>
+          <w:sz w:val="24"/>
+          <w:szCs w:val="24"/>
+        </w:rPr>
+      </w:pPr>
+      <w:r>
+        <w:rPr>
+          <w:rFonts w:ascii="Verdana Pro Cond" w:hAnsi="Verdana Pro Cond" w:cs="Times New Roman"/>
+          <w:sz w:val="24"/>
+          <w:szCs w:val="24"/>
+        </w:rPr>
+        <w:t>Header</w:t>
+      </w:r>
+      <w:r>
+        <w:rPr>
+          <w:rFonts w:ascii="Verdana Pro Cond" w:hAnsi="Verdana Pro Cond" w:cs="Times New Roman"/>
+          <w:sz w:val="24"/>
+          <w:szCs w:val="24"/>
+        </w:rPr>
+        <w:t xml:space="preserve"> with search bar</w:t>
+      </w:r>
+    </w:p>
+    <w:p>
+      <w:pPr>
+        <w:pStyle w:val="ListParagraph"/>
+        <w:numPr>
+          <w:ilvl w:val="1"/>
+          <w:numId w:val="1"/>
+        </w:numPr>
+        <w:rPr>
+          <w:rFonts w:ascii="Verdana Pro Cond" w:hAnsi="Verdana Pro Cond" w:cs="Times New Roman"/>
+          <w:sz w:val="24"/>
+          <w:szCs w:val="24"/>
+        </w:rPr>
+      </w:pPr>
+      <w:r>
+        <w:rPr>
+          <w:rFonts w:ascii="Verdana Pro Cond" w:hAnsi="Verdana Pro Cond" w:cs="Times New Roman"/>
+          <w:sz w:val="24"/>
+          <w:szCs w:val="24"/>
+        </w:rPr>
+        <w:t>Suggested movies display carousel</w:t>
+      </w:r>
+      <w:r>
+        <w:rPr>
+          <w:rFonts w:ascii="Verdana Pro Cond" w:hAnsi="Verdana Pro Cond" w:cs="Times New Roman"/>
+          <w:sz w:val="24"/>
+          <w:szCs w:val="24"/>
+        </w:rPr>
+        <w:t xml:space="preserve"> using Flickity</w:t>
+      </w:r>
+    </w:p>
+    <w:p>
+      <w:pPr>
+        <w:pStyle w:val="ListParagraph"/>
+        <w:numPr>
+          <w:ilvl w:val="1"/>
+          <w:numId w:val="1"/>
+        </w:numPr>
+        <w:rPr>
+          <w:rFonts w:ascii="Verdana Pro Cond" w:hAnsi="Verdana Pro Cond" w:cs="Times New Roman"/>
+          <w:sz w:val="24"/>
+          <w:szCs w:val="24"/>
+        </w:rPr>
+      </w:pPr>
+      <w:r>
+        <w:rPr>
+          <w:rFonts w:ascii="Verdana Pro Cond" w:hAnsi="Verdana Pro Cond" w:cs="Times New Roman"/>
+          <w:sz w:val="24"/>
+          <w:szCs w:val="24"/>
+        </w:rPr>
+        <w:t>Explore by genre flip cards</w:t>
+      </w:r>
+    </w:p>
+    <w:p>
+      <w:pPr>
+        <w:pStyle w:val="ListParagraph"/>
+        <w:numPr>
+          <w:ilvl w:val="1"/>
+          <w:numId w:val="1"/>
+        </w:numPr>
+        <w:rPr>
+          <w:rFonts w:ascii="Verdana Pro Cond" w:hAnsi="Verdana Pro Cond" w:cs="Times New Roman"/>
+          <w:sz w:val="24"/>
+          <w:szCs w:val="24"/>
+        </w:rPr>
+      </w:pPr>
+      <w:r>
+        <w:rPr>
+          <w:rFonts w:ascii="Verdana Pro Cond" w:hAnsi="Verdana Pro Cond" w:cs="Times New Roman"/>
+          <w:sz w:val="24"/>
+          <w:szCs w:val="24"/>
+        </w:rPr>
+        <w:t>User watchlist</w:t>
+      </w:r>
+    </w:p>
+    <w:p>
+      <w:pPr>
+        <w:pStyle w:val="ListParagraph"/>
+        <w:numPr>
+          <w:ilvl w:val="1"/>
+          <w:numId w:val="1"/>
+        </w:numPr>
+        <w:rPr>
+          <w:rFonts w:ascii="Verdana Pro Cond" w:hAnsi="Verdana Pro Cond" w:cs="Times New Roman"/>
+          <w:sz w:val="24"/>
+          <w:szCs w:val="24"/>
+        </w:rPr>
+      </w:pPr>
+      <w:r>
+        <w:rPr>
+          <w:rFonts w:ascii="Verdana Pro Cond" w:hAnsi="Verdana Pro Cond" w:cs="Times New Roman"/>
+          <w:sz w:val="24"/>
+          <w:szCs w:val="24"/>
+        </w:rPr>
+        <w:t>Movie review</w:t>
+      </w:r>
+      <w:r>
+        <w:rPr>
+          <w:rFonts w:ascii="Verdana Pro Cond" w:hAnsi="Verdana Pro Cond" w:cs="Times New Roman"/>
+          <w:sz w:val="24"/>
+          <w:szCs w:val="24"/>
+        </w:rPr>
+        <w:t>s community board</w:t>
+      </w:r>
+    </w:p>
+    <w:p>
+      <w:pPr>
+        <w:pStyle w:val="ListParagraph"/>
+        <w:numPr>
+          <w:ilvl w:val="1"/>
+          <w:numId w:val="1"/>
+        </w:numPr>
+        <w:rPr>
+          <w:rFonts w:ascii="Verdana Pro Cond" w:hAnsi="Verdana Pro Cond" w:cs="Times New Roman"/>
+          <w:sz w:val="24"/>
+          <w:szCs w:val="24"/>
+        </w:rPr>
+      </w:pPr>
+      <w:r>
+        <w:rPr>
+          <w:rFonts w:ascii="Verdana Pro Cond" w:hAnsi="Verdana Pro Cond" w:cs="Times New Roman"/>
+          <w:sz w:val="24"/>
+          <w:szCs w:val="24"/>
+        </w:rPr>
+        <w:t>Twitter movie posts</w:t>
+      </w:r>
+    </w:p>
+    <w:p>
+      <w:pPr>
+        <w:pStyle w:val="ListParagraph"/>
+        <w:numPr>
+          <w:ilvl w:val="1"/>
+          <w:numId w:val="1"/>
+        </w:numPr>
+        <w:rPr>
+          <w:rFonts w:ascii="Verdana Pro Cond" w:hAnsi="Verdana Pro Cond" w:cs="Times New Roman"/>
+          <w:sz w:val="24"/>
+          <w:szCs w:val="24"/>
+        </w:rPr>
+      </w:pPr>
+      <w:r>
+        <w:rPr>
+          <w:rFonts w:ascii="Verdana Pro Cond" w:hAnsi="Verdana Pro Cond" w:cs="Times New Roman"/>
+          <w:sz w:val="24"/>
+          <w:szCs w:val="24"/>
+        </w:rPr>
+        <w:t>Footer</w:t>
+      </w:r>
+    </w:p>
+    <w:p>
+      <w:pPr>
+        <w:pStyle w:val="ListParagraph"/>
+        <w:numPr>
+          <w:ilvl w:val="0"/>
+          <w:numId w:val="4"/>
+        </w:numPr>
+        <w:rPr>
+          <w:rFonts w:ascii="Verdana Pro Cond" w:hAnsi="Verdana Pro Cond" w:cs="Times New Roman"/>
+          <w:sz w:val="24"/>
+          <w:szCs w:val="24"/>
+        </w:rPr>
+      </w:pPr>
+      <w:r>
+        <w:rPr>
+          <w:rFonts w:ascii="Verdana Pro Cond" w:hAnsi="Verdana Pro Cond" w:cs="Times New Roman"/>
+          <w:sz w:val="24"/>
+          <w:szCs w:val="24"/>
+        </w:rPr>
+        <w:t>Create database using MySQL</w:t>
+      </w:r>
+    </w:p>
+    <w:p>
+      <w:pPr>
+        <w:pStyle w:val="ListParagraph"/>
+        <w:numPr>
+          <w:ilvl w:val="1"/>
+          <w:numId w:val="4"/>
+        </w:numPr>
+        <w:rPr>
+          <w:rFonts w:ascii="Verdana Pro Cond" w:hAnsi="Verdana Pro Cond" w:cs="Times New Roman"/>
+          <w:sz w:val="24"/>
+          <w:szCs w:val="24"/>
+        </w:rPr>
+      </w:pPr>
+      <w:r>
+        <w:rPr>
+          <w:rFonts w:ascii="Verdana Pro Cond" w:hAnsi="Verdana Pro Cond" w:cs="Times New Roman"/>
+          <w:sz w:val="24"/>
+          <w:szCs w:val="24"/>
+        </w:rPr>
+        <w:t>Community board posts</w:t>
+      </w:r>
+    </w:p>
+    <w:p>
+      <w:pPr>
+        <w:pStyle w:val="ListParagraph"/>
+        <w:numPr>
+          <w:ilvl w:val="1"/>
+          <w:numId w:val="4"/>
+        </w:numPr>
+        <w:rPr>
+          <w:rFonts w:ascii="Verdana Pro Cond" w:hAnsi="Verdana Pro Cond" w:cs="Times New Roman"/>
+          <w:sz w:val="24"/>
+          <w:szCs w:val="24"/>
+        </w:rPr>
+      </w:pPr>
+      <w:r>
+        <w:rPr>
+          <w:rFonts w:ascii="Verdana Pro Cond" w:hAnsi="Verdana Pro Cond" w:cs="Times New Roman"/>
+          <w:sz w:val="24"/>
+          <w:szCs w:val="24"/>
+        </w:rPr>
+        <w:t>User watchlist</w:t>
+      </w:r>
+    </w:p>
+    <w:p>
+      <w:pPr>
+        <w:pStyle w:val="ListParagraph"/>
+        <w:numPr>
+          <w:ilvl w:val="0"/>
+          <w:numId w:val="6"/>
+        </w:numPr>
+        <w:rPr>
+          <w:rFonts w:ascii="Verdana Pro Cond" w:hAnsi="Verdana Pro Cond" w:cs="Times New Roman"/>
+          <w:sz w:val="24"/>
+          <w:szCs w:val="24"/>
+        </w:rPr>
+      </w:pPr>
+      <w:r>
+        <w:rPr>
+          <w:rFonts w:ascii="Verdana Pro Cond" w:hAnsi="Verdana Pro Cond" w:cs="Times New Roman"/>
+          <w:sz w:val="24"/>
+          <w:szCs w:val="24"/>
+        </w:rPr>
+        <w:t>Create AJAX calls:</w:t>
+      </w:r>
+    </w:p>
+    <w:p>
+      <w:pPr>
+        <w:pStyle w:val="ListParagraph"/>
+        <w:numPr>
+          <w:ilvl w:val="1"/>
+          <w:numId w:val="1"/>
+        </w:numPr>
+        <w:rPr>
+          <w:rFonts w:ascii="Verdana Pro Cond" w:hAnsi="Verdana Pro Cond" w:cs="Times New Roman"/>
+          <w:sz w:val="24"/>
+          <w:szCs w:val="24"/>
+        </w:rPr>
+      </w:pPr>
+      <w:r>
+        <w:rPr>
+          <w:rFonts w:ascii="Verdana Pro Cond" w:hAnsi="Verdana Pro Cond" w:cs="Times New Roman"/>
+          <w:sz w:val="24"/>
+          <w:szCs w:val="24"/>
+        </w:rPr>
+        <w:t xml:space="preserve">TMDB </w:t>
+      </w:r>
+      <w:r>
+        <w:rPr>
+          <w:rFonts w:ascii="Verdana Pro Cond" w:hAnsi="Verdana Pro Cond" w:cs="Times New Roman"/>
+          <w:sz w:val="24"/>
+          <w:szCs w:val="24"/>
+        </w:rPr>
+        <w:t xml:space="preserve">and Utelly </w:t>
+      </w:r>
+      <w:r>
+        <w:rPr>
+          <w:rFonts w:ascii="Verdana Pro Cond" w:hAnsi="Verdana Pro Cond" w:cs="Times New Roman"/>
+          <w:sz w:val="24"/>
+          <w:szCs w:val="24"/>
+        </w:rPr>
+        <w:t>API</w:t>
+      </w:r>
+      <w:r>
+        <w:rPr>
+          <w:rFonts w:ascii="Verdana Pro Cond" w:hAnsi="Verdana Pro Cond" w:cs="Times New Roman"/>
+          <w:sz w:val="24"/>
+          <w:szCs w:val="24"/>
+        </w:rPr>
+        <w:t>s for movies</w:t>
+      </w:r>
+    </w:p>
+    <w:p>
+      <w:pPr>
+        <w:pStyle w:val="ListParagraph"/>
+        <w:numPr>
+          <w:ilvl w:val="1"/>
+          <w:numId w:val="1"/>
+        </w:numPr>
+        <w:rPr>
+          <w:rFonts w:ascii="Verdana Pro Cond" w:hAnsi="Verdana Pro Cond" w:cs="Times New Roman"/>
+          <w:sz w:val="24"/>
+          <w:szCs w:val="24"/>
+        </w:rPr>
+      </w:pPr>
+      <w:r>
+        <w:rPr>
+          <w:rFonts w:ascii="Verdana Pro Cond" w:hAnsi="Verdana Pro Cond" w:cs="Times New Roman"/>
+          <w:sz w:val="24"/>
+          <w:szCs w:val="24"/>
+        </w:rPr>
+        <w:t>Twitter API</w:t>
+      </w:r>
+      <w:r>
+        <w:rPr>
+          <w:rFonts w:ascii="Verdana Pro Cond" w:hAnsi="Verdana Pro Cond" w:cs="Times New Roman"/>
+          <w:sz w:val="24"/>
+          <w:szCs w:val="24"/>
+        </w:rPr>
+        <w:t xml:space="preserve"> for movie tweets</w:t>
+      </w:r>
+    </w:p>
+    <w:p>
+      <w:pPr>
         <w:rPr>
           <w:rFonts w:ascii="Verdana Pro Cond" w:hAnsi="Verdana Pro Cond" w:cs="Times New Roman"/>
           <w:b/>
@@ -870,395 +1239,8 @@
           <w:sz w:val="24"/>
           <w:szCs w:val="24"/>
         </w:rPr>
-        <w:t>Tasks:</w:t>
-      </w:r>
-    </w:p>
-    <w:p>
-      <w:pPr>
-        <w:pStyle w:val="ListParagraph"/>
-        <w:numPr>
-          <w:ilvl w:val="0"/>
-          <w:numId w:val="5"/>
-        </w:numPr>
-        <w:rPr>
-          <w:rFonts w:ascii="Verdana Pro Cond" w:hAnsi="Verdana Pro Cond" w:cs="Times New Roman"/>
-          <w:sz w:val="24"/>
-          <w:szCs w:val="24"/>
-        </w:rPr>
-      </w:pPr>
-      <w:r>
-        <w:rPr>
-          <w:rFonts w:ascii="Verdana Pro Cond" w:hAnsi="Verdana Pro Cond" w:cs="Times New Roman"/>
-          <w:sz w:val="24"/>
-          <w:szCs w:val="24"/>
-        </w:rPr>
-        <w:t>Create HTML page using Bootstrap and CSS for layout and styling</w:t>
-      </w:r>
-    </w:p>
-    <w:p>
-      <w:pPr>
-        <w:pStyle w:val="ListParagraph"/>
-        <w:numPr>
-          <w:ilvl w:val="1"/>
-          <w:numId w:val="1"/>
-        </w:numPr>
-        <w:rPr>
-          <w:rFonts w:ascii="Verdana Pro Cond" w:hAnsi="Verdana Pro Cond" w:cs="Times New Roman"/>
-          <w:sz w:val="24"/>
-          <w:szCs w:val="24"/>
-        </w:rPr>
-      </w:pPr>
-      <w:r>
-        <w:rPr>
-          <w:rFonts w:ascii="Verdana Pro Cond" w:hAnsi="Verdana Pro Cond" w:cs="Times New Roman"/>
-          <w:sz w:val="24"/>
-          <w:szCs w:val="24"/>
-        </w:rPr>
-        <w:t>Header</w:t>
-      </w:r>
-      <w:r>
-        <w:rPr>
-          <w:rFonts w:ascii="Verdana Pro Cond" w:hAnsi="Verdana Pro Cond" w:cs="Times New Roman"/>
-          <w:sz w:val="24"/>
-          <w:szCs w:val="24"/>
-        </w:rPr>
-        <w:t xml:space="preserve"> with search bar</w:t>
-      </w:r>
-    </w:p>
-    <w:p>
-      <w:pPr>
-        <w:pStyle w:val="ListParagraph"/>
-        <w:numPr>
-          <w:ilvl w:val="1"/>
-          <w:numId w:val="1"/>
-        </w:numPr>
-        <w:rPr>
-          <w:rFonts w:ascii="Verdana Pro Cond" w:hAnsi="Verdana Pro Cond" w:cs="Times New Roman"/>
-          <w:sz w:val="24"/>
-          <w:szCs w:val="24"/>
-        </w:rPr>
-      </w:pPr>
-      <w:r>
-        <w:rPr>
-          <w:rFonts w:ascii="Verdana Pro Cond" w:hAnsi="Verdana Pro Cond" w:cs="Times New Roman"/>
-          <w:sz w:val="24"/>
-          <w:szCs w:val="24"/>
-        </w:rPr>
-        <w:t>Suggested movies display carousel</w:t>
-      </w:r>
-      <w:r>
-        <w:rPr>
-          <w:rFonts w:ascii="Verdana Pro Cond" w:hAnsi="Verdana Pro Cond" w:cs="Times New Roman"/>
-          <w:sz w:val="24"/>
-          <w:szCs w:val="24"/>
-        </w:rPr>
-        <w:t xml:space="preserve"> using Flickity</w:t>
-      </w:r>
-    </w:p>
-    <w:p>
-      <w:pPr>
-        <w:pStyle w:val="ListParagraph"/>
-        <w:numPr>
-          <w:ilvl w:val="1"/>
-          <w:numId w:val="1"/>
-        </w:numPr>
-        <w:rPr>
-          <w:rFonts w:ascii="Verdana Pro Cond" w:hAnsi="Verdana Pro Cond" w:cs="Times New Roman"/>
-          <w:sz w:val="24"/>
-          <w:szCs w:val="24"/>
-        </w:rPr>
-      </w:pPr>
-      <w:r>
-        <w:rPr>
-          <w:rFonts w:ascii="Verdana Pro Cond" w:hAnsi="Verdana Pro Cond" w:cs="Times New Roman"/>
-          <w:sz w:val="24"/>
-          <w:szCs w:val="24"/>
-        </w:rPr>
-        <w:t>Explore by genre flip cards</w:t>
-      </w:r>
-    </w:p>
-    <w:p>
-      <w:pPr>
-        <w:pStyle w:val="ListParagraph"/>
-        <w:numPr>
-          <w:ilvl w:val="1"/>
-          <w:numId w:val="1"/>
-        </w:numPr>
-        <w:rPr>
-          <w:rFonts w:ascii="Verdana Pro Cond" w:hAnsi="Verdana Pro Cond" w:cs="Times New Roman"/>
-          <w:sz w:val="24"/>
-          <w:szCs w:val="24"/>
-        </w:rPr>
-      </w:pPr>
-      <w:r>
-        <w:rPr>
-          <w:rFonts w:ascii="Verdana Pro Cond" w:hAnsi="Verdana Pro Cond" w:cs="Times New Roman"/>
-          <w:sz w:val="24"/>
-          <w:szCs w:val="24"/>
-        </w:rPr>
-        <w:t>User watchlist</w:t>
-      </w:r>
-    </w:p>
-    <w:p>
-      <w:pPr>
-        <w:pStyle w:val="ListParagraph"/>
-        <w:numPr>
-          <w:ilvl w:val="1"/>
-          <w:numId w:val="1"/>
-        </w:numPr>
-        <w:rPr>
-          <w:rFonts w:ascii="Verdana Pro Cond" w:hAnsi="Verdana Pro Cond" w:cs="Times New Roman"/>
-          <w:sz w:val="24"/>
-          <w:szCs w:val="24"/>
-        </w:rPr>
-      </w:pPr>
-      <w:r>
-        <w:rPr>
-          <w:rFonts w:ascii="Verdana Pro Cond" w:hAnsi="Verdana Pro Cond" w:cs="Times New Roman"/>
-          <w:sz w:val="24"/>
-          <w:szCs w:val="24"/>
-        </w:rPr>
-        <w:t>Movie review</w:t>
-      </w:r>
-      <w:r>
-        <w:rPr>
-          <w:rFonts w:ascii="Verdana Pro Cond" w:hAnsi="Verdana Pro Cond" w:cs="Times New Roman"/>
-          <w:sz w:val="24"/>
-          <w:szCs w:val="24"/>
-        </w:rPr>
-        <w:t>s community board</w:t>
-      </w:r>
-    </w:p>
-    <w:p>
-      <w:pPr>
-        <w:pStyle w:val="ListParagraph"/>
-        <w:numPr>
-          <w:ilvl w:val="1"/>
-          <w:numId w:val="1"/>
-        </w:numPr>
-        <w:rPr>
-          <w:rFonts w:ascii="Verdana Pro Cond" w:hAnsi="Verdana Pro Cond" w:cs="Times New Roman"/>
-          <w:sz w:val="24"/>
-          <w:szCs w:val="24"/>
-        </w:rPr>
-      </w:pPr>
-      <w:r>
-        <w:rPr>
-          <w:rFonts w:ascii="Verdana Pro Cond" w:hAnsi="Verdana Pro Cond" w:cs="Times New Roman"/>
-          <w:sz w:val="24"/>
-          <w:szCs w:val="24"/>
-        </w:rPr>
-        <w:t>Twitter movie posts</w:t>
-      </w:r>
-    </w:p>
-    <w:p>
-      <w:pPr>
-        <w:pStyle w:val="ListParagraph"/>
-        <w:numPr>
-          <w:ilvl w:val="1"/>
-          <w:numId w:val="1"/>
-        </w:numPr>
-        <w:rPr>
-          <w:rFonts w:ascii="Verdana Pro Cond" w:hAnsi="Verdana Pro Cond" w:cs="Times New Roman"/>
-          <w:sz w:val="24"/>
-          <w:szCs w:val="24"/>
-        </w:rPr>
-      </w:pPr>
-      <w:r>
-        <w:rPr>
-          <w:rFonts w:ascii="Verdana Pro Cond" w:hAnsi="Verdana Pro Cond" w:cs="Times New Roman"/>
-          <w:sz w:val="24"/>
-          <w:szCs w:val="24"/>
-        </w:rPr>
-        <w:t>Footer</w:t>
-      </w:r>
-    </w:p>
-    <w:p>
-      <w:pPr>
-        <w:pStyle w:val="ListParagraph"/>
-        <w:numPr>
-          <w:ilvl w:val="0"/>
-          <w:numId w:val="4"/>
-        </w:numPr>
-        <w:rPr>
-          <w:rFonts w:ascii="Verdana Pro Cond" w:hAnsi="Verdana Pro Cond" w:cs="Times New Roman"/>
-          <w:sz w:val="24"/>
-          <w:szCs w:val="24"/>
-        </w:rPr>
-      </w:pPr>
-      <w:r>
-        <w:rPr>
-          <w:rFonts w:ascii="Verdana Pro Cond" w:hAnsi="Verdana Pro Cond" w:cs="Times New Roman"/>
-          <w:sz w:val="24"/>
-          <w:szCs w:val="24"/>
-        </w:rPr>
-        <w:t>Create database using MySQL</w:t>
-      </w:r>
-    </w:p>
-    <w:p>
-      <w:pPr>
-        <w:pStyle w:val="ListParagraph"/>
-        <w:numPr>
-          <w:ilvl w:val="1"/>
-          <w:numId w:val="4"/>
-        </w:numPr>
-        <w:rPr>
-          <w:rFonts w:ascii="Verdana Pro Cond" w:hAnsi="Verdana Pro Cond" w:cs="Times New Roman"/>
-          <w:sz w:val="24"/>
-          <w:szCs w:val="24"/>
-        </w:rPr>
-      </w:pPr>
-      <w:r>
-        <w:rPr>
-          <w:rFonts w:ascii="Verdana Pro Cond" w:hAnsi="Verdana Pro Cond" w:cs="Times New Roman"/>
-          <w:sz w:val="24"/>
-          <w:szCs w:val="24"/>
-        </w:rPr>
-        <w:t>Community board posts</w:t>
-      </w:r>
-    </w:p>
-    <w:p>
-      <w:pPr>
-        <w:pStyle w:val="ListParagraph"/>
-        <w:numPr>
-          <w:ilvl w:val="1"/>
-          <w:numId w:val="4"/>
-        </w:numPr>
-        <w:rPr>
-          <w:rFonts w:ascii="Verdana Pro Cond" w:hAnsi="Verdana Pro Cond" w:cs="Times New Roman"/>
-          <w:sz w:val="24"/>
-          <w:szCs w:val="24"/>
-        </w:rPr>
-      </w:pPr>
-      <w:r>
-        <w:rPr>
-          <w:rFonts w:ascii="Verdana Pro Cond" w:hAnsi="Verdana Pro Cond" w:cs="Times New Roman"/>
-          <w:sz w:val="24"/>
-          <w:szCs w:val="24"/>
-        </w:rPr>
-        <w:t>User watchlist</w:t>
-      </w:r>
-      <w:bookmarkStart w:id="0" w:name="_GoBack"/>
-      <w:bookmarkEnd w:id="0"/>
-    </w:p>
-    <w:p>
-      <w:pPr>
-        <w:pStyle w:val="ListParagraph"/>
-        <w:numPr>
-          <w:ilvl w:val="0"/>
-          <w:numId w:val="6"/>
-        </w:numPr>
-        <w:rPr>
-          <w:rFonts w:ascii="Verdana Pro Cond" w:hAnsi="Verdana Pro Cond" w:cs="Times New Roman"/>
-          <w:sz w:val="24"/>
-          <w:szCs w:val="24"/>
-        </w:rPr>
-      </w:pPr>
-      <w:r>
-        <w:rPr>
-          <w:rFonts w:ascii="Verdana Pro Cond" w:hAnsi="Verdana Pro Cond" w:cs="Times New Roman"/>
-          <w:sz w:val="24"/>
-          <w:szCs w:val="24"/>
-        </w:rPr>
-        <w:t>Create AJAX calls:</w:t>
-      </w:r>
-    </w:p>
-    <w:p>
-      <w:pPr>
-        <w:pStyle w:val="ListParagraph"/>
-        <w:numPr>
-          <w:ilvl w:val="1"/>
-          <w:numId w:val="1"/>
-        </w:numPr>
-        <w:rPr>
-          <w:rFonts w:ascii="Verdana Pro Cond" w:hAnsi="Verdana Pro Cond" w:cs="Times New Roman"/>
-          <w:sz w:val="24"/>
-          <w:szCs w:val="24"/>
-        </w:rPr>
-      </w:pPr>
-      <w:r>
-        <w:rPr>
-          <w:rFonts w:ascii="Verdana Pro Cond" w:hAnsi="Verdana Pro Cond" w:cs="Times New Roman"/>
-          <w:sz w:val="24"/>
-          <w:szCs w:val="24"/>
-        </w:rPr>
-        <w:t xml:space="preserve">TMDB </w:t>
-      </w:r>
-      <w:r>
-        <w:rPr>
-          <w:rFonts w:ascii="Verdana Pro Cond" w:hAnsi="Verdana Pro Cond" w:cs="Times New Roman"/>
-          <w:sz w:val="24"/>
-          <w:szCs w:val="24"/>
-        </w:rPr>
-        <w:t xml:space="preserve">and </w:t>
-      </w:r>
-      <w:proofErr w:type="spellStart"/>
-      <w:r>
-        <w:rPr>
-          <w:rFonts w:ascii="Verdana Pro Cond" w:hAnsi="Verdana Pro Cond" w:cs="Times New Roman"/>
-          <w:sz w:val="24"/>
-          <w:szCs w:val="24"/>
-        </w:rPr>
-        <w:t>Utelly</w:t>
-      </w:r>
-      <w:proofErr w:type="spellEnd"/>
-      <w:r>
-        <w:rPr>
-          <w:rFonts w:ascii="Verdana Pro Cond" w:hAnsi="Verdana Pro Cond" w:cs="Times New Roman"/>
-          <w:sz w:val="24"/>
-          <w:szCs w:val="24"/>
-        </w:rPr>
-        <w:t xml:space="preserve"> </w:t>
-      </w:r>
-      <w:r>
-        <w:rPr>
-          <w:rFonts w:ascii="Verdana Pro Cond" w:hAnsi="Verdana Pro Cond" w:cs="Times New Roman"/>
-          <w:sz w:val="24"/>
-          <w:szCs w:val="24"/>
-        </w:rPr>
-        <w:t>API</w:t>
-      </w:r>
-      <w:r>
-        <w:rPr>
-          <w:rFonts w:ascii="Verdana Pro Cond" w:hAnsi="Verdana Pro Cond" w:cs="Times New Roman"/>
-          <w:sz w:val="24"/>
-          <w:szCs w:val="24"/>
-        </w:rPr>
-        <w:t>s for movies</w:t>
-      </w:r>
-    </w:p>
-    <w:p>
-      <w:pPr>
-        <w:pStyle w:val="ListParagraph"/>
-        <w:numPr>
-          <w:ilvl w:val="1"/>
-          <w:numId w:val="1"/>
-        </w:numPr>
-        <w:rPr>
-          <w:rFonts w:ascii="Verdana Pro Cond" w:hAnsi="Verdana Pro Cond" w:cs="Times New Roman"/>
-          <w:sz w:val="24"/>
-          <w:szCs w:val="24"/>
-        </w:rPr>
-      </w:pPr>
-      <w:r>
-        <w:rPr>
-          <w:rFonts w:ascii="Verdana Pro Cond" w:hAnsi="Verdana Pro Cond" w:cs="Times New Roman"/>
-          <w:sz w:val="24"/>
-          <w:szCs w:val="24"/>
-        </w:rPr>
-        <w:t>Twitter API</w:t>
-      </w:r>
-      <w:r>
-        <w:rPr>
-          <w:rFonts w:ascii="Verdana Pro Cond" w:hAnsi="Verdana Pro Cond" w:cs="Times New Roman"/>
-          <w:sz w:val="24"/>
-          <w:szCs w:val="24"/>
-        </w:rPr>
-        <w:t xml:space="preserve"> for movie tweets</w:t>
-      </w:r>
-    </w:p>
-    <w:p>
-      <w:pPr>
+      </w:pPr>
+      <w:r>
         <w:rPr>
           <w:rFonts w:ascii="Verdana Pro Cond" w:hAnsi="Verdana Pro Cond" w:cs="Times New Roman"/>
           <w:b/>
@@ -1266,26 +1248,7 @@
           <w:sz w:val="24"/>
           <w:szCs w:val="24"/>
         </w:rPr>
-      </w:pPr>
-      <w:r>
-        <w:rPr>
-          <w:rFonts w:ascii="Verdana Pro Cond" w:hAnsi="Verdana Pro Cond" w:cs="Times New Roman"/>
-          <w:b/>
-          <w:bCs/>
-          <w:sz w:val="24"/>
-          <w:szCs w:val="24"/>
-        </w:rPr>
-        <w:t>Future Enhancements</w:t>
-      </w:r>
-      <w:r>
-        <w:rPr>
-          <w:rFonts w:ascii="Verdana Pro Cond" w:hAnsi="Verdana Pro Cond" w:cs="Times New Roman"/>
-          <w:b/>
-          <w:bCs/>
-          <w:sz w:val="24"/>
-          <w:szCs w:val="24"/>
-        </w:rPr>
-        <w:t>:</w:t>
+        <w:t>Future Enhancements:</w:t>
       </w:r>
     </w:p>
     <w:p>

</xml_diff>